<commit_message>
Commit ppt without animations
</commit_message>
<xml_diff>
--- a/02 Actividad Clase/INFO1_MOD5-act7_textos_y_condiciones.docx
+++ b/02 Actividad Clase/INFO1_MOD5-act7_textos_y_condiciones.docx
@@ -15,7 +15,23 @@
           <w:rFonts w:ascii="Helvetica" w:hAnsi="Helvetica" w:cs="Helvetica"/>
           <w:lang w:val="es-MX"/>
         </w:rPr>
-        <w:t>Informática I – Prepa Tec Campus Eugenio Garza Lagüera</w:t>
+        <w:t xml:space="preserve">Informática I – Prepa </w:t>
+      </w:r>
+      <w:proofErr w:type="spellStart"/>
+      <w:r>
+        <w:rPr>
+          <w:rFonts w:ascii="Helvetica" w:hAnsi="Helvetica" w:cs="Helvetica"/>
+          <w:lang w:val="es-MX"/>
+        </w:rPr>
+        <w:t>Tec</w:t>
+      </w:r>
+      <w:proofErr w:type="spellEnd"/>
+      <w:r>
+        <w:rPr>
+          <w:rFonts w:ascii="Helvetica" w:hAnsi="Helvetica" w:cs="Helvetica"/>
+          <w:lang w:val="es-MX"/>
+        </w:rPr>
+        <w:t xml:space="preserve"> Campus Eugenio Garza Lagüera</w:t>
       </w:r>
       <w:r>
         <w:rPr>
@@ -177,7 +193,7 @@
           <w:bCs/>
           <w:lang w:val="es-MX"/>
         </w:rPr>
-        <w:t>la lista de opciones de problemas a realizar. Dependiendo de la opción seleccionada, deberás solicitar y resolver dicha</w:t>
+        <w:t>la lista de opciones de problemas</w:t>
       </w:r>
       <w:r>
         <w:rPr>
@@ -186,7 +202,7 @@
           <w:bCs/>
           <w:lang w:val="es-MX"/>
         </w:rPr>
-        <w:t xml:space="preserve">. </w:t>
+        <w:t xml:space="preserve"> para probar</w:t>
       </w:r>
       <w:r>
         <w:rPr>
@@ -195,7 +211,7 @@
           <w:bCs/>
           <w:lang w:val="es-MX"/>
         </w:rPr>
-        <w:t xml:space="preserve">Puedes utilizar </w:t>
+        <w:t xml:space="preserve">. Dependiendo de la opción seleccionada, deberás solicitar </w:t>
       </w:r>
       <w:r>
         <w:rPr>
@@ -204,7 +220,7 @@
           <w:bCs/>
           <w:lang w:val="es-MX"/>
         </w:rPr>
-        <w:t xml:space="preserve">la plantilla </w:t>
+        <w:t xml:space="preserve">la información correspondiente </w:t>
       </w:r>
       <w:r>
         <w:rPr>
@@ -213,7 +229,7 @@
           <w:bCs/>
           <w:lang w:val="es-MX"/>
         </w:rPr>
-        <w:t>A0XXXXXXX.java y realiza</w:t>
+        <w:t xml:space="preserve">y resolver </w:t>
       </w:r>
       <w:r>
         <w:rPr>
@@ -222,7 +238,7 @@
           <w:bCs/>
           <w:lang w:val="es-MX"/>
         </w:rPr>
-        <w:t>r</w:t>
+        <w:t>dicho</w:t>
       </w:r>
       <w:r>
         <w:rPr>
@@ -231,16 +247,8 @@
           <w:bCs/>
           <w:lang w:val="es-MX"/>
         </w:rPr>
-        <w:t xml:space="preserve"> las modificaciones necesarias sobre la misma.</w:t>
-      </w:r>
-    </w:p>
-    <w:p>
-      <w:pPr>
-        <w:rPr>
-          <w:rFonts w:ascii="Helvetica" w:hAnsi="Helvetica" w:cs="Helvetica"/>
-          <w:lang w:val="es-MX"/>
-        </w:rPr>
-      </w:pPr>
+        <w:t xml:space="preserve"> ejercicio</w:t>
+      </w:r>
       <w:r>
         <w:rPr>
           <w:rFonts w:ascii="Helvetica" w:hAnsi="Helvetica" w:cs="Helvetica"/>
@@ -248,6 +256,100 @@
           <w:bCs/>
           <w:lang w:val="es-MX"/>
         </w:rPr>
+        <w:t xml:space="preserve">. </w:t>
+      </w:r>
+    </w:p>
+    <w:p>
+      <w:pPr>
+        <w:rPr>
+          <w:rFonts w:ascii="Helvetica" w:hAnsi="Helvetica" w:cs="Helvetica"/>
+          <w:b/>
+          <w:bCs/>
+          <w:lang w:val="es-MX"/>
+        </w:rPr>
+      </w:pPr>
+      <w:r>
+        <w:rPr>
+          <w:rFonts w:ascii="Helvetica" w:hAnsi="Helvetica" w:cs="Helvetica"/>
+          <w:b/>
+          <w:bCs/>
+          <w:lang w:val="es-MX"/>
+        </w:rPr>
+        <w:t xml:space="preserve">Puedes utilizar </w:t>
+      </w:r>
+      <w:r>
+        <w:rPr>
+          <w:rFonts w:ascii="Helvetica" w:hAnsi="Helvetica" w:cs="Helvetica"/>
+          <w:b/>
+          <w:bCs/>
+          <w:lang w:val="es-MX"/>
+        </w:rPr>
+        <w:t xml:space="preserve">la plantilla </w:t>
+      </w:r>
+      <w:r>
+        <w:rPr>
+          <w:rFonts w:ascii="Helvetica" w:hAnsi="Helvetica" w:cs="Helvetica"/>
+          <w:b/>
+          <w:bCs/>
+          <w:lang w:val="es-MX"/>
+        </w:rPr>
+        <w:t>A0XXXXXXX.java y realiza</w:t>
+      </w:r>
+      <w:r>
+        <w:rPr>
+          <w:rFonts w:ascii="Helvetica" w:hAnsi="Helvetica" w:cs="Helvetica"/>
+          <w:b/>
+          <w:bCs/>
+          <w:lang w:val="es-MX"/>
+        </w:rPr>
+        <w:t>r</w:t>
+      </w:r>
+      <w:r>
+        <w:rPr>
+          <w:rFonts w:ascii="Helvetica" w:hAnsi="Helvetica" w:cs="Helvetica"/>
+          <w:b/>
+          <w:bCs/>
+          <w:lang w:val="es-MX"/>
+        </w:rPr>
+        <w:t xml:space="preserve"> las modificaciones necesarias sobre la misma.</w:t>
+      </w:r>
+    </w:p>
+    <w:p>
+      <w:pPr>
+        <w:rPr>
+          <w:rFonts w:ascii="Helvetica" w:hAnsi="Helvetica" w:cs="Helvetica"/>
+          <w:b/>
+          <w:bCs/>
+          <w:lang w:val="es-MX"/>
+        </w:rPr>
+      </w:pPr>
+      <w:bookmarkStart w:id="0" w:name="_GoBack"/>
+      <w:bookmarkEnd w:id="0"/>
+    </w:p>
+    <w:p>
+      <w:pPr>
+        <w:rPr>
+          <w:rFonts w:ascii="Helvetica" w:hAnsi="Helvetica" w:cs="Helvetica"/>
+          <w:b/>
+          <w:bCs/>
+          <w:lang w:val="es-MX"/>
+        </w:rPr>
+      </w:pPr>
+    </w:p>
+    <w:p>
+      <w:pPr>
+        <w:rPr>
+          <w:rFonts w:ascii="Helvetica" w:hAnsi="Helvetica" w:cs="Helvetica"/>
+          <w:lang w:val="es-MX"/>
+        </w:rPr>
+      </w:pPr>
+      <w:r>
+        <w:rPr>
+          <w:rFonts w:ascii="Helvetica" w:hAnsi="Helvetica" w:cs="Helvetica"/>
+          <w:b/>
+          <w:bCs/>
+          <w:lang w:val="es-MX"/>
+        </w:rPr>
         <w:t xml:space="preserve">Problema 1: </w:t>
       </w:r>
       <w:r>
@@ -255,14 +357,119 @@
           <w:rFonts w:ascii="Helvetica" w:hAnsi="Helvetica" w:cs="Helvetica"/>
           <w:lang w:val="es-MX"/>
         </w:rPr>
-        <w:t xml:space="preserve">Dado un String leído del teclado, imprime en pantalla el mismo String con el último carácter concatenado al principio y final, de tal manera que escribir “cat” imprimiría “tcatt”. </w:t>
-      </w:r>
-      <w:r>
-        <w:rPr>
-          <w:rFonts w:ascii="Helvetica" w:hAnsi="Helvetica" w:cs="Helvetica"/>
-          <w:lang w:val="es-MX"/>
-        </w:rPr>
-        <w:t>Limpia los espacios vacíos antes/después del String utilizando el método trim().</w:t>
+        <w:t xml:space="preserve">Dado un </w:t>
+      </w:r>
+      <w:proofErr w:type="spellStart"/>
+      <w:r>
+        <w:rPr>
+          <w:rFonts w:ascii="Helvetica" w:hAnsi="Helvetica" w:cs="Helvetica"/>
+          <w:lang w:val="es-MX"/>
+        </w:rPr>
+        <w:t>String</w:t>
+      </w:r>
+      <w:proofErr w:type="spellEnd"/>
+      <w:r>
+        <w:rPr>
+          <w:rFonts w:ascii="Helvetica" w:hAnsi="Helvetica" w:cs="Helvetica"/>
+          <w:lang w:val="es-MX"/>
+        </w:rPr>
+        <w:t xml:space="preserve"> leído del teclado, imprime en pantalla el mismo </w:t>
+      </w:r>
+      <w:proofErr w:type="spellStart"/>
+      <w:r>
+        <w:rPr>
+          <w:rFonts w:ascii="Helvetica" w:hAnsi="Helvetica" w:cs="Helvetica"/>
+          <w:lang w:val="es-MX"/>
+        </w:rPr>
+        <w:t>String</w:t>
+      </w:r>
+      <w:proofErr w:type="spellEnd"/>
+      <w:r>
+        <w:rPr>
+          <w:rFonts w:ascii="Helvetica" w:hAnsi="Helvetica" w:cs="Helvetica"/>
+          <w:lang w:val="es-MX"/>
+        </w:rPr>
+        <w:t xml:space="preserve"> con el último carácter concatenado al principio y final, de tal manera que escribir “</w:t>
+      </w:r>
+      <w:proofErr w:type="spellStart"/>
+      <w:r>
+        <w:rPr>
+          <w:rFonts w:ascii="Helvetica" w:hAnsi="Helvetica" w:cs="Helvetica"/>
+          <w:lang w:val="es-MX"/>
+        </w:rPr>
+        <w:t>cat</w:t>
+      </w:r>
+      <w:proofErr w:type="spellEnd"/>
+      <w:r>
+        <w:rPr>
+          <w:rFonts w:ascii="Helvetica" w:hAnsi="Helvetica" w:cs="Helvetica"/>
+          <w:lang w:val="es-MX"/>
+        </w:rPr>
+        <w:t>” imprimiría “</w:t>
+      </w:r>
+      <w:proofErr w:type="spellStart"/>
+      <w:r>
+        <w:rPr>
+          <w:rFonts w:ascii="Helvetica" w:hAnsi="Helvetica" w:cs="Helvetica"/>
+          <w:lang w:val="es-MX"/>
+        </w:rPr>
+        <w:t>tcatt</w:t>
+      </w:r>
+      <w:proofErr w:type="spellEnd"/>
+      <w:r>
+        <w:rPr>
+          <w:rFonts w:ascii="Helvetica" w:hAnsi="Helvetica" w:cs="Helvetica"/>
+          <w:lang w:val="es-MX"/>
+        </w:rPr>
+        <w:t xml:space="preserve">”. </w:t>
+      </w:r>
+      <w:r>
+        <w:rPr>
+          <w:rFonts w:ascii="Helvetica" w:hAnsi="Helvetica" w:cs="Helvetica"/>
+          <w:lang w:val="es-MX"/>
+        </w:rPr>
+        <w:t xml:space="preserve">Limpia los espacios vacíos antes/después del </w:t>
+      </w:r>
+      <w:proofErr w:type="spellStart"/>
+      <w:r>
+        <w:rPr>
+          <w:rFonts w:ascii="Helvetica" w:hAnsi="Helvetica" w:cs="Helvetica"/>
+          <w:lang w:val="es-MX"/>
+        </w:rPr>
+        <w:t>String</w:t>
+      </w:r>
+      <w:proofErr w:type="spellEnd"/>
+      <w:r>
+        <w:rPr>
+          <w:rFonts w:ascii="Helvetica" w:hAnsi="Helvetica" w:cs="Helvetica"/>
+          <w:lang w:val="es-MX"/>
+        </w:rPr>
+        <w:t xml:space="preserve"> utilizando el método </w:t>
+      </w:r>
+      <w:proofErr w:type="spellStart"/>
+      <w:proofErr w:type="gramStart"/>
+      <w:r>
+        <w:rPr>
+          <w:rFonts w:ascii="Helvetica" w:hAnsi="Helvetica" w:cs="Helvetica"/>
+          <w:lang w:val="es-MX"/>
+        </w:rPr>
+        <w:t>trim</w:t>
+      </w:r>
+      <w:proofErr w:type="spellEnd"/>
+      <w:r>
+        <w:rPr>
+          <w:rFonts w:ascii="Helvetica" w:hAnsi="Helvetica" w:cs="Helvetica"/>
+          <w:lang w:val="es-MX"/>
+        </w:rPr>
+        <w:t>(</w:t>
+      </w:r>
+      <w:proofErr w:type="gramEnd"/>
+      <w:r>
+        <w:rPr>
+          <w:rFonts w:ascii="Helvetica" w:hAnsi="Helvetica" w:cs="Helvetica"/>
+          <w:lang w:val="es-MX"/>
+        </w:rPr>
+        <w:t>).</w:t>
       </w:r>
     </w:p>
     <w:p>
@@ -454,7 +661,23 @@
           <w:rFonts w:ascii="Helvetica" w:hAnsi="Helvetica" w:cs="Helvetica"/>
           <w:lang w:val="es-MX"/>
         </w:rPr>
-        <w:t>Consideraremos un número como “teen” cuando se encuentra en el rango de 13 a 19 inclusive. Lee tres números del teclado, y al final imprime la información de acuerdo con lo que leíste:</w:t>
+        <w:t>Consideraremos un número como “</w:t>
+      </w:r>
+      <w:proofErr w:type="spellStart"/>
+      <w:r>
+        <w:rPr>
+          <w:rFonts w:ascii="Helvetica" w:hAnsi="Helvetica" w:cs="Helvetica"/>
+          <w:lang w:val="es-MX"/>
+        </w:rPr>
+        <w:t>teen</w:t>
+      </w:r>
+      <w:proofErr w:type="spellEnd"/>
+      <w:r>
+        <w:rPr>
+          <w:rFonts w:ascii="Helvetica" w:hAnsi="Helvetica" w:cs="Helvetica"/>
+          <w:lang w:val="es-MX"/>
+        </w:rPr>
+        <w:t>” cuando se encuentra en el rango de 13 a 19 inclusive. Lee tres números del teclado, y al final imprime la información de acuerdo con lo que leíste:</w:t>
       </w:r>
     </w:p>
     <w:p>
@@ -474,8 +697,17 @@
           <w:rFonts w:ascii="Helvetica" w:hAnsi="Helvetica" w:cs="Helvetica"/>
           <w:lang w:val="es-MX"/>
         </w:rPr>
-        <w:t>No teens</w:t>
-      </w:r>
+        <w:t xml:space="preserve">No </w:t>
+      </w:r>
+      <w:proofErr w:type="spellStart"/>
+      <w:r>
+        <w:rPr>
+          <w:rFonts w:ascii="Helvetica" w:hAnsi="Helvetica" w:cs="Helvetica"/>
+          <w:lang w:val="es-MX"/>
+        </w:rPr>
+        <w:t>teens</w:t>
+      </w:r>
+      <w:proofErr w:type="spellEnd"/>
     </w:p>
     <w:p>
       <w:pPr>
@@ -489,13 +721,31 @@
           <w:lang w:val="es-MX"/>
         </w:rPr>
       </w:pPr>
-      <w:r>
-        <w:rPr>
-          <w:rFonts w:ascii="Helvetica" w:hAnsi="Helvetica" w:cs="Helvetica"/>
-          <w:lang w:val="es-MX"/>
-        </w:rPr>
-        <w:t>One teen</w:t>
-      </w:r>
+      <w:proofErr w:type="spellStart"/>
+      <w:r>
+        <w:rPr>
+          <w:rFonts w:ascii="Helvetica" w:hAnsi="Helvetica" w:cs="Helvetica"/>
+          <w:lang w:val="es-MX"/>
+        </w:rPr>
+        <w:t>One</w:t>
+      </w:r>
+      <w:proofErr w:type="spellEnd"/>
+      <w:r>
+        <w:rPr>
+          <w:rFonts w:ascii="Helvetica" w:hAnsi="Helvetica" w:cs="Helvetica"/>
+          <w:lang w:val="es-MX"/>
+        </w:rPr>
+        <w:t xml:space="preserve"> </w:t>
+      </w:r>
+      <w:proofErr w:type="spellStart"/>
+      <w:r>
+        <w:rPr>
+          <w:rFonts w:ascii="Helvetica" w:hAnsi="Helvetica" w:cs="Helvetica"/>
+          <w:lang w:val="es-MX"/>
+        </w:rPr>
+        <w:t>teen</w:t>
+      </w:r>
+      <w:proofErr w:type="spellEnd"/>
     </w:p>
     <w:p>
       <w:pPr>
@@ -509,13 +759,31 @@
           <w:lang w:val="es-MX"/>
         </w:rPr>
       </w:pPr>
-      <w:r>
-        <w:rPr>
-          <w:rFonts w:ascii="Helvetica" w:hAnsi="Helvetica" w:cs="Helvetica"/>
-          <w:lang w:val="es-MX"/>
-        </w:rPr>
-        <w:t>Two teens</w:t>
-      </w:r>
+      <w:proofErr w:type="spellStart"/>
+      <w:r>
+        <w:rPr>
+          <w:rFonts w:ascii="Helvetica" w:hAnsi="Helvetica" w:cs="Helvetica"/>
+          <w:lang w:val="es-MX"/>
+        </w:rPr>
+        <w:t>Two</w:t>
+      </w:r>
+      <w:proofErr w:type="spellEnd"/>
+      <w:r>
+        <w:rPr>
+          <w:rFonts w:ascii="Helvetica" w:hAnsi="Helvetica" w:cs="Helvetica"/>
+          <w:lang w:val="es-MX"/>
+        </w:rPr>
+        <w:t xml:space="preserve"> </w:t>
+      </w:r>
+      <w:proofErr w:type="spellStart"/>
+      <w:r>
+        <w:rPr>
+          <w:rFonts w:ascii="Helvetica" w:hAnsi="Helvetica" w:cs="Helvetica"/>
+          <w:lang w:val="es-MX"/>
+        </w:rPr>
+        <w:t>teens</w:t>
+      </w:r>
+      <w:proofErr w:type="spellEnd"/>
     </w:p>
     <w:p>
       <w:pPr>
@@ -529,13 +797,31 @@
           <w:lang w:val="es-MX"/>
         </w:rPr>
       </w:pPr>
-      <w:r>
-        <w:rPr>
-          <w:rFonts w:ascii="Helvetica" w:hAnsi="Helvetica" w:cs="Helvetica"/>
-          <w:lang w:val="es-MX"/>
-        </w:rPr>
-        <w:t>Three teens</w:t>
-      </w:r>
+      <w:proofErr w:type="spellStart"/>
+      <w:r>
+        <w:rPr>
+          <w:rFonts w:ascii="Helvetica" w:hAnsi="Helvetica" w:cs="Helvetica"/>
+          <w:lang w:val="es-MX"/>
+        </w:rPr>
+        <w:t>Three</w:t>
+      </w:r>
+      <w:proofErr w:type="spellEnd"/>
+      <w:r>
+        <w:rPr>
+          <w:rFonts w:ascii="Helvetica" w:hAnsi="Helvetica" w:cs="Helvetica"/>
+          <w:lang w:val="es-MX"/>
+        </w:rPr>
+        <w:t xml:space="preserve"> </w:t>
+      </w:r>
+      <w:proofErr w:type="spellStart"/>
+      <w:r>
+        <w:rPr>
+          <w:rFonts w:ascii="Helvetica" w:hAnsi="Helvetica" w:cs="Helvetica"/>
+          <w:lang w:val="es-MX"/>
+        </w:rPr>
+        <w:t>teens</w:t>
+      </w:r>
+      <w:proofErr w:type="spellEnd"/>
     </w:p>
     <w:p>
       <w:pPr>
@@ -691,7 +977,23 @@
           <w:rFonts w:ascii="Helvetica" w:hAnsi="Helvetica" w:cs="Helvetica"/>
           <w:lang w:val="es-MX"/>
         </w:rPr>
-        <w:t xml:space="preserve"> “#ix”</w:t>
+        <w:t xml:space="preserve"> “#</w:t>
+      </w:r>
+      <w:proofErr w:type="spellStart"/>
+      <w:r>
+        <w:rPr>
+          <w:rFonts w:ascii="Helvetica" w:hAnsi="Helvetica" w:cs="Helvetica"/>
+          <w:lang w:val="es-MX"/>
+        </w:rPr>
+        <w:t>ix</w:t>
+      </w:r>
+      <w:proofErr w:type="spellEnd"/>
+      <w:r>
+        <w:rPr>
+          <w:rFonts w:ascii="Helvetica" w:hAnsi="Helvetica" w:cs="Helvetica"/>
+          <w:lang w:val="es-MX"/>
+        </w:rPr>
+        <w:t>”</w:t>
       </w:r>
       <w:r>
         <w:rPr>
@@ -707,7 +1009,55 @@
           <w:rFonts w:ascii="Helvetica" w:hAnsi="Helvetica" w:cs="Helvetica"/>
           <w:lang w:val="es-MX"/>
         </w:rPr>
-        <w:t xml:space="preserve">considerando que el caracter ‘#’ es un comodín y puede ser sustituído por cualquier otro caracter. </w:t>
+        <w:t xml:space="preserve">considerando que el </w:t>
+      </w:r>
+      <w:proofErr w:type="spellStart"/>
+      <w:r>
+        <w:rPr>
+          <w:rFonts w:ascii="Helvetica" w:hAnsi="Helvetica" w:cs="Helvetica"/>
+          <w:lang w:val="es-MX"/>
+        </w:rPr>
+        <w:t>caracter</w:t>
+      </w:r>
+      <w:proofErr w:type="spellEnd"/>
+      <w:r>
+        <w:rPr>
+          <w:rFonts w:ascii="Helvetica" w:hAnsi="Helvetica" w:cs="Helvetica"/>
+          <w:lang w:val="es-MX"/>
+        </w:rPr>
+        <w:t xml:space="preserve"> ‘#’ es un comodín y puede ser </w:t>
+      </w:r>
+      <w:proofErr w:type="spellStart"/>
+      <w:r>
+        <w:rPr>
+          <w:rFonts w:ascii="Helvetica" w:hAnsi="Helvetica" w:cs="Helvetica"/>
+          <w:lang w:val="es-MX"/>
+        </w:rPr>
+        <w:t>sustituído</w:t>
+      </w:r>
+      <w:proofErr w:type="spellEnd"/>
+      <w:r>
+        <w:rPr>
+          <w:rFonts w:ascii="Helvetica" w:hAnsi="Helvetica" w:cs="Helvetica"/>
+          <w:lang w:val="es-MX"/>
+        </w:rPr>
+        <w:t xml:space="preserve"> por cualquier otro </w:t>
+      </w:r>
+      <w:proofErr w:type="spellStart"/>
+      <w:r>
+        <w:rPr>
+          <w:rFonts w:ascii="Helvetica" w:hAnsi="Helvetica" w:cs="Helvetica"/>
+          <w:lang w:val="es-MX"/>
+        </w:rPr>
+        <w:t>caracter</w:t>
+      </w:r>
+      <w:proofErr w:type="spellEnd"/>
+      <w:r>
+        <w:rPr>
+          <w:rFonts w:ascii="Helvetica" w:hAnsi="Helvetica" w:cs="Helvetica"/>
+          <w:lang w:val="es-MX"/>
+        </w:rPr>
+        <w:t xml:space="preserve">. </w:t>
       </w:r>
     </w:p>
     <w:p>
@@ -742,7 +1092,23 @@
           <w:rFonts w:ascii="Helvetica" w:hAnsi="Helvetica" w:cs="Helvetica"/>
           <w:lang w:val="es-MX"/>
         </w:rPr>
-        <w:t xml:space="preserve">“mix snacks” </w:t>
+        <w:t>“</w:t>
+      </w:r>
+      <w:proofErr w:type="spellStart"/>
+      <w:r>
+        <w:rPr>
+          <w:rFonts w:ascii="Helvetica" w:hAnsi="Helvetica" w:cs="Helvetica"/>
+          <w:lang w:val="es-MX"/>
+        </w:rPr>
+        <w:t>mix</w:t>
+      </w:r>
+      <w:proofErr w:type="spellEnd"/>
+      <w:r>
+        <w:rPr>
+          <w:rFonts w:ascii="Helvetica" w:hAnsi="Helvetica" w:cs="Helvetica"/>
+          <w:lang w:val="es-MX"/>
+        </w:rPr>
+        <w:t xml:space="preserve"> snacks” </w:t>
       </w:r>
       <w:r>
         <w:rPr>
@@ -873,6 +1239,7 @@
         </w:rPr>
         <w:t xml:space="preserve">Dado un número entero positivo leído del teclado, imprime “múltiplo!” cuando el número sea un múltiplo de 3 o de 5. </w:t>
       </w:r>
+      <w:proofErr w:type="gramStart"/>
       <w:r>
         <w:rPr>
           <w:rFonts w:ascii="Helvetica" w:hAnsi="Helvetica" w:cs="Helvetica"/>
@@ -887,6 +1254,7 @@
         </w:rPr>
         <w:t>!</w:t>
       </w:r>
+      <w:proofErr w:type="gramEnd"/>
       <w:r>
         <w:rPr>
           <w:rFonts w:ascii="Helvetica" w:hAnsi="Helvetica" w:cs="Helvetica"/>
@@ -940,6 +1308,7 @@
           <w:rFonts w:ascii="Helvetica" w:hAnsi="Helvetica" w:cs="Helvetica"/>
           <w:lang w:val="es-MX"/>
         </w:rPr>
+        <w:lastRenderedPageBreak/>
         <w:t>3</w:t>
       </w:r>
       <w:r>
@@ -973,8 +1342,17 @@
           <w:rFonts w:ascii="Helvetica" w:hAnsi="Helvetica" w:cs="Helvetica"/>
           <w:lang w:val="es-MX"/>
         </w:rPr>
-        <w:t>múltiplo! múltiplo!</w:t>
-      </w:r>
+        <w:t xml:space="preserve">múltiplo! </w:t>
+      </w:r>
+      <w:proofErr w:type="gramStart"/>
+      <w:r>
+        <w:rPr>
+          <w:rFonts w:ascii="Helvetica" w:hAnsi="Helvetica" w:cs="Helvetica"/>
+          <w:lang w:val="es-MX"/>
+        </w:rPr>
+        <w:t>múltiplo!</w:t>
+      </w:r>
+      <w:proofErr w:type="gramEnd"/>
     </w:p>
     <w:p>
       <w:pPr>
@@ -1066,7 +1444,6 @@
           <w:bCs/>
           <w:lang w:val="es-MX"/>
         </w:rPr>
-        <w:lastRenderedPageBreak/>
         <w:t>Problema reto</w:t>
       </w:r>
       <w:r>
@@ -1106,14 +1483,44 @@
         </w:rPr>
         <w:t>imprime</w:t>
       </w:r>
-      <w:bookmarkStart w:id="0" w:name="_GoBack"/>
-      <w:bookmarkEnd w:id="0"/>
-      <w:r>
-        <w:rPr>
-          <w:rFonts w:ascii="Helvetica" w:hAnsi="Helvetica" w:cs="Helvetica"/>
-          <w:lang w:val="es-MX"/>
-        </w:rPr>
-        <w:t xml:space="preserve"> el mismo String con la cadena “del” eliminada. De lo contrario, imprime el mismo String sin modificar. </w:t>
+      <w:r>
+        <w:rPr>
+          <w:rFonts w:ascii="Helvetica" w:hAnsi="Helvetica" w:cs="Helvetica"/>
+          <w:lang w:val="es-MX"/>
+        </w:rPr>
+        <w:t xml:space="preserve"> el mismo </w:t>
+      </w:r>
+      <w:proofErr w:type="spellStart"/>
+      <w:r>
+        <w:rPr>
+          <w:rFonts w:ascii="Helvetica" w:hAnsi="Helvetica" w:cs="Helvetica"/>
+          <w:lang w:val="es-MX"/>
+        </w:rPr>
+        <w:t>String</w:t>
+      </w:r>
+      <w:proofErr w:type="spellEnd"/>
+      <w:r>
+        <w:rPr>
+          <w:rFonts w:ascii="Helvetica" w:hAnsi="Helvetica" w:cs="Helvetica"/>
+          <w:lang w:val="es-MX"/>
+        </w:rPr>
+        <w:t xml:space="preserve"> con la cadena “del” eliminada. De lo contrario, imprime el mismo </w:t>
+      </w:r>
+      <w:proofErr w:type="spellStart"/>
+      <w:r>
+        <w:rPr>
+          <w:rFonts w:ascii="Helvetica" w:hAnsi="Helvetica" w:cs="Helvetica"/>
+          <w:lang w:val="es-MX"/>
+        </w:rPr>
+        <w:t>String</w:t>
+      </w:r>
+      <w:proofErr w:type="spellEnd"/>
+      <w:r>
+        <w:rPr>
+          <w:rFonts w:ascii="Helvetica" w:hAnsi="Helvetica" w:cs="Helvetica"/>
+          <w:lang w:val="es-MX"/>
+        </w:rPr>
+        <w:t xml:space="preserve"> sin modificar. </w:t>
       </w:r>
       <w:r>
         <w:rPr>
@@ -1158,7 +1565,15 @@
           <w:rFonts w:ascii="Helvetica" w:hAnsi="Helvetica" w:cs="Helvetica"/>
           <w:lang w:val="es-MX"/>
         </w:rPr>
-        <w:t>“abc</w:t>
+        <w:t>“</w:t>
+      </w:r>
+      <w:proofErr w:type="spellStart"/>
+      <w:r>
+        <w:rPr>
+          <w:rFonts w:ascii="Helvetica" w:hAnsi="Helvetica" w:cs="Helvetica"/>
+          <w:lang w:val="es-MX"/>
+        </w:rPr>
+        <w:t>abc</w:t>
       </w:r>
       <w:r>
         <w:rPr>
@@ -1167,6 +1582,7 @@
         </w:rPr>
         <w:t>del</w:t>
       </w:r>
+      <w:proofErr w:type="spellEnd"/>
       <w:r>
         <w:rPr>
           <w:rFonts w:ascii="Helvetica" w:hAnsi="Helvetica" w:cs="Helvetica"/>
@@ -1184,7 +1600,21 @@
         <w:rPr>
           <w:rFonts w:ascii="Helvetica" w:hAnsi="Helvetica" w:cs="Helvetica"/>
         </w:rPr>
-        <w:t xml:space="preserve"> “abc”</w:t>
+        <w:t xml:space="preserve"> “</w:t>
+      </w:r>
+      <w:proofErr w:type="spellStart"/>
+      <w:r>
+        <w:rPr>
+          <w:rFonts w:ascii="Helvetica" w:hAnsi="Helvetica" w:cs="Helvetica"/>
+        </w:rPr>
+        <w:t>abc</w:t>
+      </w:r>
+      <w:proofErr w:type="spellEnd"/>
+      <w:r>
+        <w:rPr>
+          <w:rFonts w:ascii="Helvetica" w:hAnsi="Helvetica" w:cs="Helvetica"/>
+        </w:rPr>
+        <w:t>”</w:t>
       </w:r>
     </w:p>
     <w:p>
@@ -1206,7 +1636,15 @@
           <w:rFonts w:ascii="Helvetica" w:hAnsi="Helvetica" w:cs="Helvetica"/>
           <w:lang w:val="es-MX"/>
         </w:rPr>
-        <w:t>“Ale</w:t>
+        <w:t>“</w:t>
+      </w:r>
+      <w:proofErr w:type="spellStart"/>
+      <w:r>
+        <w:rPr>
+          <w:rFonts w:ascii="Helvetica" w:hAnsi="Helvetica" w:cs="Helvetica"/>
+          <w:lang w:val="es-MX"/>
+        </w:rPr>
+        <w:t>Ale</w:t>
       </w:r>
       <w:r>
         <w:rPr>
@@ -1215,6 +1653,7 @@
         </w:rPr>
         <w:t>DEL</w:t>
       </w:r>
+      <w:proofErr w:type="spellEnd"/>
       <w:r>
         <w:rPr>
           <w:rFonts w:ascii="Helvetica" w:hAnsi="Helvetica" w:cs="Helvetica"/>
@@ -1258,6 +1697,7 @@
         </w:rPr>
         <w:t>“</w:t>
       </w:r>
+      <w:proofErr w:type="spellStart"/>
       <w:r>
         <w:rPr>
           <w:rFonts w:ascii="Helvetica" w:hAnsi="Helvetica" w:cs="Helvetica"/>
@@ -1265,6 +1705,7 @@
         </w:rPr>
         <w:t>ABCdef</w:t>
       </w:r>
+      <w:proofErr w:type="spellEnd"/>
       <w:r>
         <w:rPr>
           <w:rFonts w:ascii="Helvetica" w:hAnsi="Helvetica" w:cs="Helvetica"/>
@@ -1286,6 +1727,7 @@
         </w:rPr>
         <w:t xml:space="preserve"> “</w:t>
       </w:r>
+      <w:proofErr w:type="spellStart"/>
       <w:r>
         <w:rPr>
           <w:rFonts w:ascii="Helvetica" w:hAnsi="Helvetica" w:cs="Helvetica"/>
@@ -1293,6 +1735,7 @@
         </w:rPr>
         <w:t>ABCdef</w:t>
       </w:r>
+      <w:proofErr w:type="spellEnd"/>
       <w:r>
         <w:rPr>
           <w:rFonts w:ascii="Helvetica" w:hAnsi="Helvetica" w:cs="Helvetica"/>
@@ -3837,7 +4280,7 @@
 </file>
 
 <file path=customXml/itemProps1.xml><?xml version="1.0" encoding="utf-8"?>
-<ds:datastoreItem xmlns:ds="http://schemas.openxmlformats.org/officeDocument/2006/customXml" ds:itemID="{63226250-69AB-4AC7-9204-0E9B0A45E96C}">
+<ds:datastoreItem xmlns:ds="http://schemas.openxmlformats.org/officeDocument/2006/customXml" ds:itemID="{03D0EF98-47FF-4FF7-A5DD-FDD71FE09B45}">
   <ds:schemaRefs>
     <ds:schemaRef ds:uri="http://schemas.openxmlformats.org/officeDocument/2006/bibliography"/>
   </ds:schemaRefs>

</xml_diff>